<commit_message>
Update schematic based on review with Infiniti Solutions.
</commit_message>
<xml_diff>
--- a/docs/Update to Salinas Design.docx
+++ b/docs/Update to Salinas Design.docx
@@ -4,15 +4,22 @@
   <w:body>
     <w:p>
       <w:r>
-        <w:t>Last Update: September 2, 2020</w:t>
-      </w:r>
-    </w:p>
-    <w:p>
-      <w:r>
-        <w:t>Version: 1.0</w:t>
-      </w:r>
-      <w:bookmarkStart w:id="0" w:name="_GoBack"/>
-      <w:bookmarkEnd w:id="0"/>
+        <w:t xml:space="preserve">Last Update: September </w:t>
+      </w:r>
+      <w:r>
+        <w:t>4</w:t>
+      </w:r>
+      <w:r>
+        <w:t>, 2020</w:t>
+      </w:r>
+    </w:p>
+    <w:p>
+      <w:r>
+        <w:t>Version: 1.</w:t>
+      </w:r>
+      <w:r>
+        <w:t>1</w:t>
+      </w:r>
     </w:p>
     <w:p>
       <w:r>
@@ -53,19 +60,7 @@
         <w:t xml:space="preserve"> 10KOhm to 1KOhm</w:t>
       </w:r>
       <w:r>
-        <w:t xml:space="preserve"> for </w:t>
-      </w:r>
-      <w:r>
-        <w:t>R17, R20, R18, R21, R19 a</w:t>
-      </w:r>
-      <w:r>
-        <w:t>n</w:t>
-      </w:r>
-      <w:r>
-        <w:t>d R22</w:t>
-      </w:r>
-      <w:r>
-        <w:t xml:space="preserve"> (BOM change)</w:t>
+        <w:t xml:space="preserve"> for R17, R20, R18, R21, R19 and R22 (BOM change)</w:t>
       </w:r>
     </w:p>
     <w:p>
@@ -82,10 +77,16 @@
         </w:numPr>
       </w:pPr>
       <w:r>
-        <w:t>Remove R23, R24, R25, R26, R27 and R28</w:t>
-      </w:r>
-      <w:r>
-        <w:t xml:space="preserve"> (BOM change)</w:t>
+        <w:t xml:space="preserve">Change </w:t>
+      </w:r>
+      <w:r>
+        <w:t>R23, R24, R25, R26, R27 and R28</w:t>
+      </w:r>
+      <w:r>
+        <w:t xml:space="preserve"> </w:t>
+      </w:r>
+      <w:r>
+        <w:t>to 0 Ohm (BOM change)</w:t>
       </w:r>
     </w:p>
     <w:p>
@@ -97,30 +98,6 @@
         </w:numPr>
       </w:pPr>
       <w:r>
-        <w:t>Connect VCCB to 3P3V</w:t>
-      </w:r>
-    </w:p>
-    <w:p>
-      <w:pPr>
-        <w:pStyle w:val="ListParagraph"/>
-        <w:numPr>
-          <w:ilvl w:val="0"/>
-          <w:numId w:val="2"/>
-        </w:numPr>
-      </w:pPr>
-      <w:r>
-        <w:t>Connect VCCA to VDDIO</w:t>
-      </w:r>
-    </w:p>
-    <w:p>
-      <w:pPr>
-        <w:pStyle w:val="ListParagraph"/>
-        <w:numPr>
-          <w:ilvl w:val="0"/>
-          <w:numId w:val="2"/>
-        </w:numPr>
-      </w:pPr>
-      <w:r>
         <w:t>Replace TXB0104DR with TXS0104EDR (BOM change)</w:t>
       </w:r>
     </w:p>
@@ -138,7 +115,10 @@
         </w:numPr>
       </w:pPr>
       <w:r>
-        <w:t>Remove R30</w:t>
+        <w:t xml:space="preserve">Change </w:t>
+      </w:r>
+      <w:r>
+        <w:t xml:space="preserve"> R30</w:t>
       </w:r>
       <w:r>
         <w:t xml:space="preserve">, </w:t>
@@ -147,7 +127,10 @@
         <w:t>R31</w:t>
       </w:r>
       <w:r>
-        <w:t xml:space="preserve"> and R34 (BOM change)</w:t>
+        <w:t xml:space="preserve"> and R34 </w:t>
+      </w:r>
+      <w:r>
+        <w:t>to 0 Ohm (BOM change)</w:t>
       </w:r>
     </w:p>
     <w:p>
@@ -159,7 +142,10 @@
         </w:numPr>
       </w:pPr>
       <w:r>
-        <w:t>Connect VCCB to 3P3V</w:t>
+        <w:t>Change</w:t>
+      </w:r>
+      <w:r>
+        <w:t xml:space="preserve"> R35, R36 and R37 from 10KOhm to 1KOhm (BOM change)</w:t>
       </w:r>
     </w:p>
     <w:p>
@@ -171,46 +157,16 @@
         </w:numPr>
       </w:pPr>
       <w:r>
-        <w:t>Connect VCCA to VDDIO</w:t>
-      </w:r>
-    </w:p>
-    <w:p>
-      <w:pPr>
-        <w:pStyle w:val="ListParagraph"/>
-        <w:numPr>
-          <w:ilvl w:val="0"/>
-          <w:numId w:val="3"/>
-        </w:numPr>
-      </w:pPr>
-      <w:r>
-        <w:t>Connect P5 pin 1 to 3P3V</w:t>
-      </w:r>
-    </w:p>
-    <w:p>
-      <w:pPr>
-        <w:pStyle w:val="ListParagraph"/>
-        <w:numPr>
-          <w:ilvl w:val="0"/>
-          <w:numId w:val="3"/>
-        </w:numPr>
-      </w:pPr>
-      <w:r>
-        <w:t>Replace R35, R36 and R37 from 10KOhm to 1KOhm (BOM change)</w:t>
-      </w:r>
-    </w:p>
-    <w:p>
-      <w:pPr>
-        <w:pStyle w:val="ListParagraph"/>
-        <w:numPr>
-          <w:ilvl w:val="0"/>
-          <w:numId w:val="3"/>
-        </w:numPr>
-      </w:pPr>
-      <w:r>
-        <w:t>Replace TXB0104DR with TXS0104EDR (BOM change</w:t>
-      </w:r>
-      <w:r>
-        <w:t>)</w:t>
+        <w:t>Change</w:t>
+      </w:r>
+      <w:r>
+        <w:t xml:space="preserve"> TXB0104DR </w:t>
+      </w:r>
+      <w:r>
+        <w:t>to</w:t>
+      </w:r>
+      <w:r>
+        <w:t xml:space="preserve"> TXS0104EDR (BOM change)</w:t>
       </w:r>
     </w:p>
     <w:p>
@@ -227,7 +183,13 @@
         </w:numPr>
       </w:pPr>
       <w:r>
-        <w:t>Add ground connection for J6 pin 2 (error from previous design)</w:t>
+        <w:t>Add ground connection for J6 pin 2 (</w:t>
+      </w:r>
+      <w:r>
+        <w:t>layout update</w:t>
+      </w:r>
+      <w:r>
+        <w:t>)</w:t>
       </w:r>
     </w:p>
     <w:p>
@@ -244,7 +206,10 @@
         </w:numPr>
       </w:pPr>
       <w:r>
-        <w:t xml:space="preserve">Rev 1.0 placement for J8 is not correct. The connector is placed too far in; there is no clearance for connecting cable. </w:t>
+        <w:t>Replace J8 with microUSB connector (</w:t>
+      </w:r>
+      <w:r>
+        <w:t>layout update)</w:t>
       </w:r>
     </w:p>
     <w:p>
@@ -256,30 +221,6 @@
         </w:numPr>
       </w:pPr>
       <w:r>
-        <w:t>Replace J8 with microUSB connector (optional)</w:t>
-      </w:r>
-    </w:p>
-    <w:p>
-      <w:pPr>
-        <w:pStyle w:val="ListParagraph"/>
-        <w:numPr>
-          <w:ilvl w:val="0"/>
-          <w:numId w:val="5"/>
-        </w:numPr>
-      </w:pPr>
-      <w:r>
-        <w:t>Need to discuss if moving the foot-print versus replacing microUSB connector work load</w:t>
-      </w:r>
-    </w:p>
-    <w:p>
-      <w:pPr>
-        <w:pStyle w:val="ListParagraph"/>
-        <w:numPr>
-          <w:ilvl w:val="0"/>
-          <w:numId w:val="5"/>
-        </w:numPr>
-      </w:pPr>
-      <w:r>
         <w:t>U18 is DNP (BOM change)</w:t>
       </w:r>
     </w:p>
@@ -297,8 +238,13 @@
         </w:numPr>
       </w:pPr>
       <w:r>
-        <w:t>Add P20, a 1x2 header; connection as shown in schematic</w:t>
-      </w:r>
+        <w:t>Add P20, a 1x2 header; connection as shown in schemati</w:t>
+      </w:r>
+      <w:r>
+        <w:t>c (layout update)</w:t>
+      </w:r>
+      <w:bookmarkStart w:id="0" w:name="_GoBack"/>
+      <w:bookmarkEnd w:id="0"/>
     </w:p>
     <w:p>
       <w:r>
@@ -1006,6 +952,7 @@
     <w:lsdException w:name="HTML Sample" w:semiHidden="1" w:unhideWhenUsed="1"/>
     <w:lsdException w:name="HTML Typewriter" w:semiHidden="1" w:unhideWhenUsed="1"/>
     <w:lsdException w:name="HTML Variable" w:semiHidden="1" w:unhideWhenUsed="1"/>
+    <w:lsdException w:name="Normal Table" w:semiHidden="1" w:unhideWhenUsed="1"/>
     <w:lsdException w:name="annotation subject" w:semiHidden="1" w:unhideWhenUsed="1"/>
     <w:lsdException w:name="No List" w:semiHidden="1" w:unhideWhenUsed="1"/>
     <w:lsdException w:name="Outline List 1" w:semiHidden="1" w:unhideWhenUsed="1"/>
@@ -1052,8 +999,10 @@
     <w:lsdException w:name="Table Subtle 2" w:semiHidden="1" w:unhideWhenUsed="1"/>
     <w:lsdException w:name="Table Web 1" w:semiHidden="1" w:unhideWhenUsed="1"/>
     <w:lsdException w:name="Table Web 2" w:semiHidden="1" w:unhideWhenUsed="1"/>
+    <w:lsdException w:name="Table Web 3" w:semiHidden="1" w:unhideWhenUsed="1"/>
     <w:lsdException w:name="Balloon Text" w:semiHidden="1" w:unhideWhenUsed="1"/>
     <w:lsdException w:name="Table Grid" w:uiPriority="39"/>
+    <w:lsdException w:name="Table Theme" w:semiHidden="1" w:unhideWhenUsed="1"/>
     <w:lsdException w:name="Placeholder Text" w:semiHidden="1"/>
     <w:lsdException w:name="No Spacing" w:uiPriority="1" w:qFormat="1"/>
     <w:lsdException w:name="Light Shading" w:uiPriority="60"/>

</xml_diff>